<commit_message>
manuscript draft 0.2 after RT comments, major changes to analysis too
</commit_message>
<xml_diff>
--- a/manuscript/manuscript-v0.1.docx
+++ b/manuscript/manuscript-v0.1.docx
@@ -102,8 +102,14 @@
       <w:pPr>
         <w:pStyle w:val="BodyText"/>
         <w:spacing w:before="0" w:after="240"/>
+        <w:rPr>
+          <w:rFonts w:ascii="Times New Roman" w:hAnsi="Times New Roman" w:cs="Times New Roman"/>
+        </w:rPr>
       </w:pPr>
       <w:r>
+        <w:rPr>
+          <w:rFonts w:ascii="Times New Roman" w:hAnsi="Times New Roman" w:cs="Times New Roman"/>
+        </w:rPr>
         <w:t>[insert]</w:t>
       </w:r>
     </w:p>
@@ -182,14 +188,14 @@
         <w:rPr>
           <w:rFonts w:ascii="Times New Roman" w:hAnsi="Times New Roman" w:cs="Times New Roman"/>
         </w:rPr>
-        <w:t xml:space="preserve">Many previous systematic reviews of reporting standards across a range of disciplines used guidelines to assess the completeness of reporting [e.g. Agha et al. (2014); Cook, Levinson, &amp; Garside (2011); Plint et al. (2006)). We used the STROBE (STrengthening the Reporting of Observational Studies in Epidemiology) Statement, which provides reporting guidelines for observational studies, to evaluate articles arising from UKB and to make comparisons between </w:t>
+        <w:t xml:space="preserve">Many previous systematic reviews of reporting standards across a range of disciplines used guidelines to assess the completeness of reporting [e.g. Agha et al. (2014); Cook, Levinson, &amp; Garside (2011); Plint et al. (2006)). We used the STROBE (STrengthening the Reporting of Observational Studies in Epidemiology) Statement, which provides reporting guidelines for observational studies, to evaluate articles arising from UKB and to make comparisons between the articles. The STROBE Statement has been endorsed by over 100 journals and, as no major </w:t>
       </w:r>
       <w:r>
         <w:rPr>
           <w:rFonts w:ascii="Times New Roman" w:hAnsi="Times New Roman" w:cs="Times New Roman"/>
         </w:rPr>
         <w:lastRenderedPageBreak/>
-        <w:t>the articles. The STROBE Statement has been endorsed by over 100 journals and, as no major changes have been made to the original version published in 2007 (Cevallos &amp; Egger, 2014), these guidelines are relevant to all studies conducted using the UKB. Given that studies conducted using UKB may be cohort, cross-sectional or ‘nested’ case-control, the review used the combined STROBE Statement for cohort, cross-sectional and case-control designs, and its extensions, to assess the reporting standards in UKB articles.</w:t>
+        <w:t>changes have been made to the original version published in 2007 (Cevallos &amp; Egger, 2014), these guidelines are relevant to all studies conducted using the UKB. Given that studies conducted using UKB may be cohort, cross-sectional or ‘nested’ case-control, the review used the combined STROBE Statement for cohort, cross-sectional and case-control designs, and its extensions, to assess the reporting standards in UKB articles.</w:t>
       </w:r>
     </w:p>
     <w:p>
@@ -1232,8 +1238,14 @@
     <w:p>
       <w:pPr>
         <w:pStyle w:val="BodyText"/>
+        <w:rPr>
+          <w:rFonts w:ascii="Times New Roman" w:hAnsi="Times New Roman" w:cs="Times New Roman"/>
+        </w:rPr>
       </w:pPr>
       <w:r>
+        <w:rPr>
+          <w:rFonts w:ascii="Times New Roman" w:hAnsi="Times New Roman" w:cs="Times New Roman"/>
+        </w:rPr>
         <w:t>[insert]</w:t>
       </w:r>
     </w:p>
@@ -1392,6 +1404,7 @@
       </w:pPr>
       <w:r>
         <w:rPr>
+          <w:rFonts w:ascii="Times New Roman" w:hAnsi="Times New Roman" w:cs="Times New Roman"/>
           <w:noProof/>
         </w:rPr>
         <w:drawing>
@@ -7428,14 +7441,7 @@
                 <w:rFonts w:ascii="Times New Roman" w:eastAsia="Times New Roman" w:hAnsi="Times New Roman" w:cs="Times New Roman"/>
                 <w:lang w:val="en-GB" w:eastAsia="en-GB"/>
               </w:rPr>
-              <w:t xml:space="preserve">   </w:t>
-            </w:r>
-            <w:r>
-              <w:rPr>
-                <w:rFonts w:ascii="Times New Roman" w:eastAsia="Times New Roman" w:hAnsi="Times New Roman" w:cs="Times New Roman"/>
-                <w:lang w:val="en-GB" w:eastAsia="en-GB"/>
-              </w:rPr>
-              <w:t>No</w:t>
+              <w:t xml:space="preserve">   No</w:t>
             </w:r>
           </w:p>
         </w:tc>
@@ -7490,42 +7496,7 @@
                 <w:rFonts w:ascii="Times New Roman" w:eastAsia="Times New Roman" w:hAnsi="Times New Roman" w:cs="Times New Roman"/>
                 <w:lang w:val="en-GB" w:eastAsia="en-GB"/>
               </w:rPr>
-              <w:t xml:space="preserve">   </w:t>
-            </w:r>
-            <w:r>
-              <w:rPr>
-                <w:rFonts w:ascii="Times New Roman" w:eastAsia="Times New Roman" w:hAnsi="Times New Roman" w:cs="Times New Roman"/>
-                <w:lang w:val="en-GB" w:eastAsia="en-GB"/>
-              </w:rPr>
-              <w:t>Y</w:t>
-            </w:r>
-            <w:r>
-              <w:rPr>
-                <w:rFonts w:ascii="Times New Roman" w:eastAsia="Times New Roman" w:hAnsi="Times New Roman" w:cs="Times New Roman"/>
-                <w:lang w:val="en-GB" w:eastAsia="en-GB"/>
-              </w:rPr>
-              <w:t>es</w:t>
-            </w:r>
-            <w:r>
-              <w:rPr>
-                <w:rFonts w:ascii="Times New Roman" w:eastAsia="Times New Roman" w:hAnsi="Times New Roman" w:cs="Times New Roman"/>
-                <w:lang w:val="en-GB" w:eastAsia="en-GB"/>
-              </w:rPr>
-              <w:t xml:space="preserve"> -- a</w:t>
-            </w:r>
-            <w:r>
-              <w:rPr>
-                <w:rFonts w:ascii="Times New Roman" w:eastAsia="Times New Roman" w:hAnsi="Times New Roman" w:cs="Times New Roman"/>
-                <w:lang w:val="en-GB" w:eastAsia="en-GB"/>
-              </w:rPr>
-              <w:t>lmost</w:t>
-            </w:r>
-            <w:r>
-              <w:rPr>
-                <w:rFonts w:ascii="Times New Roman" w:eastAsia="Times New Roman" w:hAnsi="Times New Roman" w:cs="Times New Roman"/>
-                <w:lang w:val="en-GB" w:eastAsia="en-GB"/>
-              </w:rPr>
-              <w:t xml:space="preserve"> exact</w:t>
+              <w:t xml:space="preserve">   Yes -- almost exact</w:t>
             </w:r>
           </w:p>
         </w:tc>
@@ -7580,14 +7551,7 @@
                 <w:rFonts w:ascii="Times New Roman" w:eastAsia="Times New Roman" w:hAnsi="Times New Roman" w:cs="Times New Roman"/>
                 <w:lang w:val="en-GB" w:eastAsia="en-GB"/>
               </w:rPr>
-              <w:t xml:space="preserve">   </w:t>
-            </w:r>
-            <w:r>
-              <w:rPr>
-                <w:rFonts w:ascii="Times New Roman" w:eastAsia="Times New Roman" w:hAnsi="Times New Roman" w:cs="Times New Roman"/>
-                <w:lang w:val="en-GB" w:eastAsia="en-GB"/>
-              </w:rPr>
-              <w:t>Yes -- exact</w:t>
+              <w:t xml:space="preserve">   Yes -- exact</w:t>
             </w:r>
           </w:p>
         </w:tc>
@@ -8487,6 +8451,179 @@
     </w:p>
     <w:p>
       <w:pPr>
+        <w:pStyle w:val="BodyText"/>
+        <w:rPr>
+          <w:rFonts w:ascii="Times New Roman" w:hAnsi="Times New Roman" w:cs="Times New Roman"/>
+        </w:rPr>
+      </w:pPr>
+      <w:r>
+        <w:rPr>
+          <w:rFonts w:ascii="Times New Roman" w:hAnsi="Times New Roman" w:cs="Times New Roman"/>
+        </w:rPr>
+        <w:t>Our results indicate that the STROBE items best reported by UK Biobank studies are those regarding background (item 2), objectives (item 3), explaining design early (item 4), main statistical methods (item 12a), and summarising results (item 18) with nearly all articles reporting each item fully. The good reporting of the main statistical methods is encouraging for the reproducibility of the analyses. Most articles also fully reported information on generalisability (item 21).</w:t>
+      </w:r>
+    </w:p>
+    <w:p>
+      <w:pPr>
+        <w:pStyle w:val="BodyText"/>
+        <w:rPr>
+          <w:rFonts w:ascii="Times New Roman" w:hAnsi="Times New Roman" w:cs="Times New Roman"/>
+        </w:rPr>
+      </w:pPr>
+      <w:r>
+        <w:rPr>
+          <w:rFonts w:ascii="Times New Roman" w:hAnsi="Times New Roman" w:cs="Times New Roman"/>
+        </w:rPr>
+        <w:t xml:space="preserve">Partial reporting dominated items </w:t>
+      </w:r>
+      <w:r>
+        <w:rPr>
+          <w:rFonts w:ascii="Times New Roman" w:hAnsi="Times New Roman" w:cs="Times New Roman"/>
+        </w:rPr>
+        <w:t>regarding</w:t>
+      </w:r>
+      <w:r>
+        <w:rPr>
+          <w:rFonts w:ascii="Times New Roman" w:hAnsi="Times New Roman" w:cs="Times New Roman"/>
+        </w:rPr>
+        <w:t xml:space="preserve"> setting, recruitment, location, and dates (item 5)</w:t>
+      </w:r>
+      <w:r>
+        <w:rPr>
+          <w:rFonts w:ascii="Times New Roman" w:hAnsi="Times New Roman" w:cs="Times New Roman"/>
+        </w:rPr>
+        <w:t xml:space="preserve">; </w:t>
+      </w:r>
+      <w:r>
+        <w:rPr>
+          <w:rFonts w:ascii="Times New Roman" w:hAnsi="Times New Roman" w:cs="Times New Roman"/>
+        </w:rPr>
+        <w:t>assessment methods (item 8)</w:t>
+      </w:r>
+      <w:r>
+        <w:rPr>
+          <w:rFonts w:ascii="Times New Roman" w:hAnsi="Times New Roman" w:cs="Times New Roman"/>
+        </w:rPr>
+        <w:t>;</w:t>
+      </w:r>
+      <w:r>
+        <w:rPr>
+          <w:rFonts w:ascii="Times New Roman" w:hAnsi="Times New Roman" w:cs="Times New Roman"/>
+        </w:rPr>
+        <w:t xml:space="preserve"> variable analysis and grouping (item 11)</w:t>
+      </w:r>
+      <w:r>
+        <w:rPr>
+          <w:rFonts w:ascii="Times New Roman" w:hAnsi="Times New Roman" w:cs="Times New Roman"/>
+        </w:rPr>
+        <w:t>;</w:t>
+      </w:r>
+      <w:r>
+        <w:rPr>
+          <w:rFonts w:ascii="Times New Roman" w:hAnsi="Times New Roman" w:cs="Times New Roman"/>
+        </w:rPr>
+        <w:t xml:space="preserve"> addressing missing data (item 12c)</w:t>
+      </w:r>
+      <w:r>
+        <w:rPr>
+          <w:rFonts w:ascii="Times New Roman" w:hAnsi="Times New Roman" w:cs="Times New Roman"/>
+        </w:rPr>
+        <w:t>;</w:t>
+      </w:r>
+      <w:r>
+        <w:rPr>
+          <w:rFonts w:ascii="Times New Roman" w:hAnsi="Times New Roman" w:cs="Times New Roman"/>
+        </w:rPr>
+        <w:t xml:space="preserve"> main results and definitions of confounders (item 16a)</w:t>
+      </w:r>
+      <w:r>
+        <w:rPr>
+          <w:rFonts w:ascii="Times New Roman" w:hAnsi="Times New Roman" w:cs="Times New Roman"/>
+        </w:rPr>
+        <w:t>;</w:t>
+      </w:r>
+      <w:r>
+        <w:rPr>
+          <w:rFonts w:ascii="Times New Roman" w:hAnsi="Times New Roman" w:cs="Times New Roman"/>
+        </w:rPr>
+        <w:t xml:space="preserve"> limitations and bias (item 19)</w:t>
+      </w:r>
+      <w:r>
+        <w:rPr>
+          <w:rFonts w:ascii="Times New Roman" w:hAnsi="Times New Roman" w:cs="Times New Roman"/>
+        </w:rPr>
+        <w:t xml:space="preserve">; </w:t>
+      </w:r>
+      <w:r>
+        <w:rPr>
+          <w:rFonts w:ascii="Times New Roman" w:hAnsi="Times New Roman" w:cs="Times New Roman"/>
+        </w:rPr>
+        <w:t xml:space="preserve">and funder details (item 22). For some items partial reporting is not a major concern because the information is available elsewhere. Although it does not meet the STROBE guidelines, all information for item 5 and 8 is fully reported in the </w:t>
+      </w:r>
+      <w:r>
+        <w:rPr>
+          <w:rFonts w:ascii="Times New Roman" w:hAnsi="Times New Roman" w:cs="Times New Roman"/>
+        </w:rPr>
+        <w:t>publicly</w:t>
+      </w:r>
+      <w:r>
+        <w:rPr>
+          <w:rFonts w:ascii="Times New Roman" w:hAnsi="Times New Roman" w:cs="Times New Roman"/>
+        </w:rPr>
+        <w:t xml:space="preserve"> available UK Biobank documentation. For others, partial reporting casts doubt on the reproducibility of the included studies. Authors poorly reported how they handled their variables (item 11) and missing data (item 12c). Also, most reporting of the methods (items 12b and 12e) and results (item 17) from sensitivity, subgroup, interaction, and other analyses was incomplete. Both issues could limit the reproducibility of UK Biobank analyses.</w:t>
+      </w:r>
+    </w:p>
+    <w:p>
+      <w:pPr>
+        <w:pStyle w:val="BodyText"/>
+        <w:rPr>
+          <w:rFonts w:ascii="Times New Roman" w:hAnsi="Times New Roman" w:cs="Times New Roman"/>
+        </w:rPr>
+      </w:pPr>
+      <w:r>
+        <w:rPr>
+          <w:rFonts w:ascii="Times New Roman" w:hAnsi="Times New Roman" w:cs="Times New Roman"/>
+        </w:rPr>
+        <w:t>Other items that were poorly reported pose less of a threat to reproducibility but could still be cause for concern. For one, most authors partially reported item 16a. Supplementary Table 2 shows that while nearly all authors fully report their confounder-adjusted estimates most are failing report their unadjusted elements and to justify why they included the confounders they did.  This information may be less vital to reproducing analyses than other items, but it does suggest a widespread norm of researchers including confounders without a stated justification. Similarly, the significant lack of reporting for item 9, 19 and 22 suggests it is acceptable for researchers not to provide detailed analysis of potential bias in their studies or report the role of funders in their studies. Lastly, many authors failing to mention the design of their study in their title or abstract (item 1a) could create problems in retrieving studies during searches.</w:t>
+      </w:r>
+    </w:p>
+    <w:p>
+      <w:pPr>
+        <w:pStyle w:val="BodyText"/>
+        <w:rPr>
+          <w:rFonts w:ascii="Times New Roman" w:hAnsi="Times New Roman" w:cs="Times New Roman"/>
+        </w:rPr>
+      </w:pPr>
+      <w:r>
+        <w:rPr>
+          <w:rFonts w:ascii="Times New Roman" w:hAnsi="Times New Roman" w:cs="Times New Roman"/>
+        </w:rPr>
+        <w:t>The worst reported items were 12d, 13c, absolute risk estimates (item 14b) and amounts of missing data (item 16c), with most authors reporting no information about them. Again the implications are of varying concern for different items. Figure 1 shows few authors reported addressing loss to follow up (item 12d). This could be because many studies used NHS data linked to the UK Biobank as follow up data so the studies are likely to have low loss to follow up. Although confirming this will require further investigation into the individual studies. The impact of authors’ rarely providing flow diagrams (item 13c) is also tempered by the good results for 13a and 13b, as it suggests authors do report the information just not in a flow diagram.</w:t>
+      </w:r>
+    </w:p>
+    <w:p>
+      <w:pPr>
+        <w:pStyle w:val="BodyText"/>
+        <w:rPr>
+          <w:rFonts w:ascii="Times New Roman" w:hAnsi="Times New Roman" w:cs="Times New Roman"/>
+        </w:rPr>
+      </w:pPr>
+      <w:r>
+        <w:rPr>
+          <w:rFonts w:ascii="Times New Roman" w:hAnsi="Times New Roman" w:cs="Times New Roman"/>
+        </w:rPr>
+        <w:t xml:space="preserve">We designed variables to measure reporting quality of information not covered by the STROBE guidelines. 62 reported a conflict-of-interest statement, 41 provided their studies' UK Biobank application number, and 59 reported the UK Biobank credit statement correctly. However, the reporting was poor for the variables we included to assess the reproducibility of the analyses. </w:t>
+      </w:r>
+      <w:r>
+        <w:rPr>
+          <w:rFonts w:ascii="Times New Roman" w:hAnsi="Times New Roman" w:cs="Times New Roman"/>
+        </w:rPr>
+        <w:lastRenderedPageBreak/>
+        <w:t xml:space="preserve">Only 2 papers shared any part of their analysis code, 2 reported having registered their analyses though whether these registrations were before or after seeing the data was unclear, and 10 reported at least one UK Biobank variable ID. </w:t>
+      </w:r>
+    </w:p>
+    <w:p>
+      <w:pPr>
         <w:pStyle w:val="Heading2"/>
         <w:spacing w:before="0" w:after="240"/>
         <w:rPr>
@@ -8520,6 +8657,110 @@
     </w:p>
     <w:p>
       <w:pPr>
+        <w:pStyle w:val="BodyText"/>
+        <w:rPr>
+          <w:rFonts w:ascii="Times New Roman" w:hAnsi="Times New Roman" w:cs="Times New Roman"/>
+        </w:rPr>
+      </w:pPr>
+      <w:r>
+        <w:rPr>
+          <w:rFonts w:ascii="Times New Roman" w:hAnsi="Times New Roman" w:cs="Times New Roman"/>
+        </w:rPr>
+        <w:t>[plan – see bullets]</w:t>
+      </w:r>
+    </w:p>
+    <w:p>
+      <w:pPr>
+        <w:pStyle w:val="BodyText"/>
+        <w:numPr>
+          <w:ilvl w:val="0"/>
+          <w:numId w:val="8"/>
+        </w:numPr>
+        <w:rPr>
+          <w:rFonts w:ascii="Times New Roman" w:hAnsi="Times New Roman" w:cs="Times New Roman"/>
+        </w:rPr>
+      </w:pPr>
+      <w:r>
+        <w:rPr>
+          <w:rFonts w:ascii="Times New Roman" w:hAnsi="Times New Roman" w:cs="Times New Roman"/>
+        </w:rPr>
+        <w:t>appropriateness of strobe for secondary data analysis - e.g. item 10 excluded completely</w:t>
+      </w:r>
+    </w:p>
+    <w:p>
+      <w:pPr>
+        <w:pStyle w:val="BodyText"/>
+        <w:numPr>
+          <w:ilvl w:val="0"/>
+          <w:numId w:val="8"/>
+        </w:numPr>
+        <w:rPr>
+          <w:rFonts w:ascii="Times New Roman" w:hAnsi="Times New Roman" w:cs="Times New Roman"/>
+        </w:rPr>
+      </w:pPr>
+      <w:r>
+        <w:rPr>
+          <w:rFonts w:ascii="Times New Roman" w:hAnsi="Times New Roman" w:cs="Times New Roman"/>
+        </w:rPr>
+        <w:t>kappa statistics -- limitations of double coding for something so subjective</w:t>
+      </w:r>
+    </w:p>
+    <w:p>
+      <w:pPr>
+        <w:pStyle w:val="BodyText"/>
+        <w:numPr>
+          <w:ilvl w:val="0"/>
+          <w:numId w:val="8"/>
+        </w:numPr>
+        <w:rPr>
+          <w:rFonts w:ascii="Times New Roman" w:hAnsi="Times New Roman" w:cs="Times New Roman"/>
+        </w:rPr>
+      </w:pPr>
+      <w:r>
+        <w:rPr>
+          <w:rFonts w:ascii="Times New Roman" w:hAnsi="Times New Roman" w:cs="Times New Roman"/>
+        </w:rPr>
+        <w:t>deviations from systematic review method &amp; protocol</w:t>
+      </w:r>
+    </w:p>
+    <w:p>
+      <w:pPr>
+        <w:pStyle w:val="BodyText"/>
+        <w:numPr>
+          <w:ilvl w:val="0"/>
+          <w:numId w:val="8"/>
+        </w:numPr>
+        <w:rPr>
+          <w:rFonts w:ascii="Times New Roman" w:hAnsi="Times New Roman" w:cs="Times New Roman"/>
+        </w:rPr>
+      </w:pPr>
+      <w:r>
+        <w:rPr>
+          <w:rFonts w:ascii="Times New Roman" w:hAnsi="Times New Roman" w:cs="Times New Roman"/>
+        </w:rPr>
+        <w:t>reverse engineering of reporting guidelines = inappropriate to use as reporting assessment?</w:t>
+      </w:r>
+    </w:p>
+    <w:p>
+      <w:pPr>
+        <w:pStyle w:val="BodyText"/>
+        <w:numPr>
+          <w:ilvl w:val="1"/>
+          <w:numId w:val="8"/>
+        </w:numPr>
+        <w:rPr>
+          <w:rFonts w:ascii="Times New Roman" w:hAnsi="Times New Roman" w:cs="Times New Roman"/>
+        </w:rPr>
+      </w:pPr>
+      <w:r>
+        <w:rPr>
+          <w:rFonts w:ascii="Times New Roman" w:hAnsi="Times New Roman" w:cs="Times New Roman"/>
+        </w:rPr>
+        <w:t>Releasing ‘adherence checklists’ with reporting guidelines would help  reporting assessments</w:t>
+      </w:r>
+    </w:p>
+    <w:p>
+      <w:pPr>
         <w:pStyle w:val="Heading2"/>
         <w:spacing w:before="0" w:after="240"/>
         <w:rPr>
@@ -8550,6 +8791,38 @@
         <w:t>Conclusions</w:t>
       </w:r>
       <w:bookmarkEnd w:id="20"/>
+    </w:p>
+    <w:p>
+      <w:pPr>
+        <w:pStyle w:val="BodyText"/>
+        <w:rPr>
+          <w:rFonts w:ascii="Times New Roman" w:hAnsi="Times New Roman" w:cs="Times New Roman"/>
+        </w:rPr>
+      </w:pPr>
+      <w:r>
+        <w:rPr>
+          <w:rFonts w:ascii="Times New Roman" w:hAnsi="Times New Roman" w:cs="Times New Roman"/>
+        </w:rPr>
+        <w:t>[plan see bullets]</w:t>
+      </w:r>
+    </w:p>
+    <w:p>
+      <w:pPr>
+        <w:pStyle w:val="BodyText"/>
+        <w:numPr>
+          <w:ilvl w:val="0"/>
+          <w:numId w:val="10"/>
+        </w:numPr>
+        <w:rPr>
+          <w:rFonts w:ascii="Times New Roman" w:hAnsi="Times New Roman" w:cs="Times New Roman"/>
+        </w:rPr>
+      </w:pPr>
+      <w:r>
+        <w:rPr>
+          <w:rFonts w:ascii="Times New Roman" w:hAnsi="Times New Roman" w:cs="Times New Roman"/>
+        </w:rPr>
+        <w:t>Good reporting of statistical methods will aid replications of the main results. Comparing replication results to the original may be difficult given the poor reporting of unadjusted estimates. The lack of shared code will also make replications more difficult.</w:t>
+      </w:r>
     </w:p>
     <w:p>
       <w:pPr>
@@ -8648,6 +8921,11 @@
       </w:r>
     </w:p>
     <w:p>
+      <w:r>
+        <w:br w:type="page"/>
+      </w:r>
+    </w:p>
+    <w:p>
       <w:pPr>
         <w:pStyle w:val="Heading1"/>
         <w:spacing w:before="0" w:after="240"/>
@@ -8666,6 +8944,7 @@
           <w:sz w:val="24"/>
           <w:szCs w:val="24"/>
         </w:rPr>
+        <w:lastRenderedPageBreak/>
         <w:t>8</w:t>
       </w:r>
       <w:r>
@@ -8714,16 +8993,77 @@
     <w:p>
       <w:pPr>
         <w:pStyle w:val="BodyText"/>
-        <w:spacing w:before="0" w:after="240"/>
-        <w:rPr>
-          <w:rFonts w:ascii="Times New Roman" w:hAnsi="Times New Roman" w:cs="Times New Roman"/>
+        <w:rPr>
+          <w:i/>
+          <w:iCs/>
         </w:rPr>
       </w:pPr>
       <w:r>
         <w:rPr>
-          <w:rFonts w:ascii="Times New Roman" w:hAnsi="Times New Roman" w:cs="Times New Roman"/>
-        </w:rPr>
-        <w:t>[insert flow chart]</w:t>
+          <w:i/>
+          <w:iCs/>
+        </w:rPr>
+        <w:t>Supplementary Figure 1. Flow diagram of included articles</w:t>
+      </w:r>
+    </w:p>
+    <w:p>
+      <w:pPr>
+        <w:pStyle w:val="BodyText"/>
+        <w:spacing w:before="0" w:after="240"/>
+        <w:rPr>
+          <w:rFonts w:ascii="Times New Roman" w:hAnsi="Times New Roman" w:cs="Times New Roman"/>
+        </w:rPr>
+      </w:pPr>
+      <w:r>
+        <w:rPr>
+          <w:rFonts w:ascii="Times New Roman" w:hAnsi="Times New Roman" w:cs="Times New Roman"/>
+          <w:noProof/>
+        </w:rPr>
+        <w:drawing>
+          <wp:inline distT="0" distB="0" distL="0" distR="0" wp14:anchorId="2F724D92" wp14:editId="2001EDA0">
+            <wp:extent cx="5573472" cy="6527608"/>
+            <wp:effectExtent l="0" t="0" r="0" b="0"/>
+            <wp:docPr id="26" name="Picture 26"/>
+            <wp:cNvGraphicFramePr>
+              <a:graphicFrameLocks xmlns:a="http://schemas.openxmlformats.org/drawingml/2006/main" noChangeAspect="1"/>
+            </wp:cNvGraphicFramePr>
+            <a:graphic xmlns:a="http://schemas.openxmlformats.org/drawingml/2006/main">
+              <a:graphicData uri="http://schemas.openxmlformats.org/drawingml/2006/picture">
+                <pic:pic xmlns:pic="http://schemas.openxmlformats.org/drawingml/2006/picture">
+                  <pic:nvPicPr>
+                    <pic:cNvPr id="0" name="Picture 27"/>
+                    <pic:cNvPicPr>
+                      <a:picLocks noChangeAspect="1" noChangeArrowheads="1"/>
+                    </pic:cNvPicPr>
+                  </pic:nvPicPr>
+                  <pic:blipFill>
+                    <a:blip r:embed="rId10">
+                      <a:extLst>
+                        <a:ext uri="{28A0092B-C50C-407E-A947-70E740481C1C}">
+                          <a14:useLocalDpi xmlns:a14="http://schemas.microsoft.com/office/drawing/2010/main" val="0"/>
+                        </a:ext>
+                      </a:extLst>
+                    </a:blip>
+                    <a:srcRect/>
+                    <a:stretch>
+                      <a:fillRect/>
+                    </a:stretch>
+                  </pic:blipFill>
+                  <pic:spPr bwMode="auto">
+                    <a:xfrm>
+                      <a:off x="0" y="0"/>
+                      <a:ext cx="5579191" cy="6534306"/>
+                    </a:xfrm>
+                    <a:prstGeom prst="rect">
+                      <a:avLst/>
+                    </a:prstGeom>
+                    <a:noFill/>
+                  </pic:spPr>
+                </pic:pic>
+              </a:graphicData>
+            </a:graphic>
+          </wp:inline>
+        </w:drawing>
       </w:r>
     </w:p>
     <w:p>
@@ -8745,6 +9085,7 @@
           <w:sz w:val="24"/>
           <w:szCs w:val="24"/>
         </w:rPr>
+        <w:lastRenderedPageBreak/>
         <w:t>8.</w:t>
       </w:r>
       <w:r>
@@ -8767,15 +9108,6 @@
         <w:t>Supplementary Table 2</w:t>
       </w:r>
       <w:bookmarkEnd w:id="24"/>
-    </w:p>
-    <w:p>
-      <w:pPr>
-        <w:pStyle w:val="TableCaption"/>
-        <w:spacing w:after="240"/>
-        <w:rPr>
-          <w:rFonts w:ascii="Times New Roman" w:hAnsi="Times New Roman" w:cs="Times New Roman"/>
-        </w:rPr>
-      </w:pPr>
     </w:p>
     <w:p>
       <w:pPr>
@@ -10931,7 +11263,6 @@
                 <w:rFonts w:ascii="Times New Roman" w:hAnsi="Times New Roman" w:cs="Times New Roman"/>
                 <w:b/>
               </w:rPr>
-              <w:lastRenderedPageBreak/>
               <w:t>6a_i_cc</w:t>
             </w:r>
           </w:p>
@@ -14681,6 +15012,7 @@
                 <w:rFonts w:ascii="Times New Roman" w:hAnsi="Times New Roman" w:cs="Times New Roman"/>
                 <w:b/>
               </w:rPr>
+              <w:lastRenderedPageBreak/>
               <w:t>12a</w:t>
             </w:r>
           </w:p>
@@ -17581,7 +17913,6 @@
                 <w:rFonts w:ascii="Times New Roman" w:hAnsi="Times New Roman" w:cs="Times New Roman"/>
                 <w:b/>
               </w:rPr>
-              <w:lastRenderedPageBreak/>
               <w:t>16a_iii</w:t>
             </w:r>
           </w:p>
@@ -20261,7 +20592,7 @@
         </w:rPr>
         <w:t xml:space="preserve">(2), 55–62. </w:t>
       </w:r>
-      <w:hyperlink r:id="rId10">
+      <w:hyperlink r:id="rId11">
         <w:r>
           <w:rPr>
             <w:rStyle w:val="Hyperlink"/>
@@ -20287,6 +20618,7 @@
         <w:rPr>
           <w:rFonts w:ascii="Times New Roman" w:hAnsi="Times New Roman" w:cs="Times New Roman"/>
         </w:rPr>
+        <w:lastRenderedPageBreak/>
         <w:t xml:space="preserve">Cevallos, M., &amp; Egger, M. (2014). STROBE (STrengthening the Reporting of Observational studies in Epidemiology). In D. Moher, D. G. Altman, K. F. Schulz, I. Simera, &amp; E. Wager (Eds.), </w:t>
       </w:r>
       <w:r>
@@ -20302,7 +20634,7 @@
         </w:rPr>
         <w:t xml:space="preserve"> (pp. 169–179). </w:t>
       </w:r>
-      <w:hyperlink r:id="rId11">
+      <w:hyperlink r:id="rId12">
         <w:r>
           <w:rPr>
             <w:rStyle w:val="Hyperlink"/>
@@ -20356,7 +20688,7 @@
         </w:rPr>
         <w:t xml:space="preserve">(3), 227–238. </w:t>
       </w:r>
-      <w:hyperlink r:id="rId12">
+      <w:hyperlink r:id="rId13">
         <w:r>
           <w:rPr>
             <w:rStyle w:val="Hyperlink"/>
@@ -20397,7 +20729,7 @@
         </w:rPr>
         <w:t xml:space="preserve">. </w:t>
       </w:r>
-      <w:hyperlink r:id="rId13">
+      <w:hyperlink r:id="rId14">
         <w:r>
           <w:rPr>
             <w:rStyle w:val="Hyperlink"/>
@@ -20464,7 +20796,7 @@
         </w:rPr>
         <w:t xml:space="preserve">(8), 180448. </w:t>
       </w:r>
-      <w:hyperlink r:id="rId14">
+      <w:hyperlink r:id="rId15">
         <w:r>
           <w:rPr>
             <w:rStyle w:val="Hyperlink"/>
@@ -20490,14 +20822,7 @@
         <w:rPr>
           <w:rFonts w:ascii="Times New Roman" w:hAnsi="Times New Roman" w:cs="Times New Roman"/>
         </w:rPr>
-        <w:t xml:space="preserve">Little, J., Higgins, J. P. T., Ioannidis, J. P. A., Moher, D., Gagnon, F., Von Elm, E., … Birkett, N. (2009). STrengthening the REporting of genetic association studies (STREGA)- An </w:t>
-      </w:r>
-      <w:r>
-        <w:rPr>
-          <w:rFonts w:ascii="Times New Roman" w:hAnsi="Times New Roman" w:cs="Times New Roman"/>
-        </w:rPr>
-        <w:lastRenderedPageBreak/>
-        <w:t xml:space="preserve">extension of the STROBE statement. </w:t>
+        <w:t xml:space="preserve">Little, J., Higgins, J. P. T., Ioannidis, J. P. A., Moher, D., Gagnon, F., Von Elm, E., … Birkett, N. (2009). STrengthening the REporting of genetic association studies (STREGA)- An extension of the STROBE statement. </w:t>
       </w:r>
       <w:r>
         <w:rPr>
@@ -20525,7 +20850,7 @@
         </w:rPr>
         <w:t xml:space="preserve">(7), 581–598. </w:t>
       </w:r>
-      <w:hyperlink r:id="rId15">
+      <w:hyperlink r:id="rId16">
         <w:r>
           <w:rPr>
             <w:rStyle w:val="Hyperlink"/>
@@ -20592,7 +20917,7 @@
         </w:rPr>
         <w:t xml:space="preserve">, k400. </w:t>
       </w:r>
-      <w:hyperlink r:id="rId16">
+      <w:hyperlink r:id="rId17">
         <w:r>
           <w:rPr>
             <w:rStyle w:val="Hyperlink"/>
@@ -20646,7 +20971,7 @@
         </w:rPr>
         <w:t xml:space="preserve">(1), 210. </w:t>
       </w:r>
-      <w:hyperlink r:id="rId17">
+      <w:hyperlink r:id="rId18">
         <w:r>
           <w:rPr>
             <w:rStyle w:val="Hyperlink"/>
@@ -20700,7 +21025,7 @@
         </w:rPr>
         <w:t xml:space="preserve">(5), 263. </w:t>
       </w:r>
-      <w:hyperlink r:id="rId18">
+      <w:hyperlink r:id="rId19">
         <w:r>
           <w:rPr>
             <w:rStyle w:val="Hyperlink"/>
@@ -20816,7 +21141,7 @@
         </w:rPr>
         <w:t xml:space="preserve">, e3208. </w:t>
       </w:r>
-      <w:hyperlink r:id="rId19">
+      <w:hyperlink r:id="rId20">
         <w:r>
           <w:rPr>
             <w:rStyle w:val="Hyperlink"/>
@@ -21133,9 +21458,9 @@
     </w:lvl>
   </w:abstractNum>
   <w:abstractNum w:abstractNumId="2" w15:restartNumberingAfterBreak="0">
-    <w:nsid w:val="64BF51D9"/>
+    <w:nsid w:val="2D1362A9"/>
     <w:multiLevelType w:val="hybridMultilevel"/>
-    <w:tmpl w:val="253A7C8C"/>
+    <w:tmpl w:val="96165734"/>
     <w:lvl w:ilvl="0" w:tplc="7A464638">
       <w:numFmt w:val="bullet"/>
       <w:lvlText w:val=""/>
@@ -21245,6 +21570,231 @@
     </w:lvl>
   </w:abstractNum>
   <w:abstractNum w:abstractNumId="3" w15:restartNumberingAfterBreak="0">
+    <w:nsid w:val="39831150"/>
+    <w:multiLevelType w:val="hybridMultilevel"/>
+    <w:tmpl w:val="A7CCB2B2"/>
+    <w:lvl w:ilvl="0" w:tplc="08090001">
+      <w:start w:val="1"/>
+      <w:numFmt w:val="bullet"/>
+      <w:lvlText w:val=""/>
+      <w:lvlJc w:val="left"/>
+      <w:pPr>
+        <w:ind w:left="720" w:hanging="360"/>
+      </w:pPr>
+      <w:rPr>
+        <w:rFonts w:ascii="Symbol" w:hAnsi="Symbol" w:hint="default"/>
+      </w:rPr>
+    </w:lvl>
+    <w:lvl w:ilvl="1" w:tplc="08090003" w:tentative="1">
+      <w:start w:val="1"/>
+      <w:numFmt w:val="bullet"/>
+      <w:lvlText w:val="o"/>
+      <w:lvlJc w:val="left"/>
+      <w:pPr>
+        <w:ind w:left="1440" w:hanging="360"/>
+      </w:pPr>
+      <w:rPr>
+        <w:rFonts w:ascii="Courier New" w:hAnsi="Courier New" w:cs="Courier New" w:hint="default"/>
+      </w:rPr>
+    </w:lvl>
+    <w:lvl w:ilvl="2" w:tplc="08090005" w:tentative="1">
+      <w:start w:val="1"/>
+      <w:numFmt w:val="bullet"/>
+      <w:lvlText w:val=""/>
+      <w:lvlJc w:val="left"/>
+      <w:pPr>
+        <w:ind w:left="2160" w:hanging="360"/>
+      </w:pPr>
+      <w:rPr>
+        <w:rFonts w:ascii="Wingdings" w:hAnsi="Wingdings" w:hint="default"/>
+      </w:rPr>
+    </w:lvl>
+    <w:lvl w:ilvl="3" w:tplc="08090001" w:tentative="1">
+      <w:start w:val="1"/>
+      <w:numFmt w:val="bullet"/>
+      <w:lvlText w:val=""/>
+      <w:lvlJc w:val="left"/>
+      <w:pPr>
+        <w:ind w:left="2880" w:hanging="360"/>
+      </w:pPr>
+      <w:rPr>
+        <w:rFonts w:ascii="Symbol" w:hAnsi="Symbol" w:hint="default"/>
+      </w:rPr>
+    </w:lvl>
+    <w:lvl w:ilvl="4" w:tplc="08090003" w:tentative="1">
+      <w:start w:val="1"/>
+      <w:numFmt w:val="bullet"/>
+      <w:lvlText w:val="o"/>
+      <w:lvlJc w:val="left"/>
+      <w:pPr>
+        <w:ind w:left="3600" w:hanging="360"/>
+      </w:pPr>
+      <w:rPr>
+        <w:rFonts w:ascii="Courier New" w:hAnsi="Courier New" w:cs="Courier New" w:hint="default"/>
+      </w:rPr>
+    </w:lvl>
+    <w:lvl w:ilvl="5" w:tplc="08090005" w:tentative="1">
+      <w:start w:val="1"/>
+      <w:numFmt w:val="bullet"/>
+      <w:lvlText w:val=""/>
+      <w:lvlJc w:val="left"/>
+      <w:pPr>
+        <w:ind w:left="4320" w:hanging="360"/>
+      </w:pPr>
+      <w:rPr>
+        <w:rFonts w:ascii="Wingdings" w:hAnsi="Wingdings" w:hint="default"/>
+      </w:rPr>
+    </w:lvl>
+    <w:lvl w:ilvl="6" w:tplc="08090001" w:tentative="1">
+      <w:start w:val="1"/>
+      <w:numFmt w:val="bullet"/>
+      <w:lvlText w:val=""/>
+      <w:lvlJc w:val="left"/>
+      <w:pPr>
+        <w:ind w:left="5040" w:hanging="360"/>
+      </w:pPr>
+      <w:rPr>
+        <w:rFonts w:ascii="Symbol" w:hAnsi="Symbol" w:hint="default"/>
+      </w:rPr>
+    </w:lvl>
+    <w:lvl w:ilvl="7" w:tplc="08090003" w:tentative="1">
+      <w:start w:val="1"/>
+      <w:numFmt w:val="bullet"/>
+      <w:lvlText w:val="o"/>
+      <w:lvlJc w:val="left"/>
+      <w:pPr>
+        <w:ind w:left="5760" w:hanging="360"/>
+      </w:pPr>
+      <w:rPr>
+        <w:rFonts w:ascii="Courier New" w:hAnsi="Courier New" w:cs="Courier New" w:hint="default"/>
+      </w:rPr>
+    </w:lvl>
+    <w:lvl w:ilvl="8" w:tplc="08090005" w:tentative="1">
+      <w:start w:val="1"/>
+      <w:numFmt w:val="bullet"/>
+      <w:lvlText w:val=""/>
+      <w:lvlJc w:val="left"/>
+      <w:pPr>
+        <w:ind w:left="6480" w:hanging="360"/>
+      </w:pPr>
+      <w:rPr>
+        <w:rFonts w:ascii="Wingdings" w:hAnsi="Wingdings" w:hint="default"/>
+      </w:rPr>
+    </w:lvl>
+  </w:abstractNum>
+  <w:abstractNum w:abstractNumId="4" w15:restartNumberingAfterBreak="0">
+    <w:nsid w:val="64BF51D9"/>
+    <w:multiLevelType w:val="hybridMultilevel"/>
+    <w:tmpl w:val="253A7C8C"/>
+    <w:lvl w:ilvl="0" w:tplc="7A464638">
+      <w:numFmt w:val="bullet"/>
+      <w:lvlText w:val=""/>
+      <w:lvlJc w:val="left"/>
+      <w:pPr>
+        <w:ind w:left="720" w:hanging="360"/>
+      </w:pPr>
+      <w:rPr>
+        <w:rFonts w:ascii="Symbol" w:eastAsiaTheme="minorHAnsi" w:hAnsi="Symbol" w:cs="Times New Roman" w:hint="default"/>
+      </w:rPr>
+    </w:lvl>
+    <w:lvl w:ilvl="1" w:tplc="08090003">
+      <w:start w:val="1"/>
+      <w:numFmt w:val="bullet"/>
+      <w:lvlText w:val="o"/>
+      <w:lvlJc w:val="left"/>
+      <w:pPr>
+        <w:ind w:left="1440" w:hanging="360"/>
+      </w:pPr>
+      <w:rPr>
+        <w:rFonts w:ascii="Courier New" w:hAnsi="Courier New" w:cs="Courier New" w:hint="default"/>
+      </w:rPr>
+    </w:lvl>
+    <w:lvl w:ilvl="2" w:tplc="08090005" w:tentative="1">
+      <w:start w:val="1"/>
+      <w:numFmt w:val="bullet"/>
+      <w:lvlText w:val=""/>
+      <w:lvlJc w:val="left"/>
+      <w:pPr>
+        <w:ind w:left="2160" w:hanging="360"/>
+      </w:pPr>
+      <w:rPr>
+        <w:rFonts w:ascii="Wingdings" w:hAnsi="Wingdings" w:hint="default"/>
+      </w:rPr>
+    </w:lvl>
+    <w:lvl w:ilvl="3" w:tplc="08090001" w:tentative="1">
+      <w:start w:val="1"/>
+      <w:numFmt w:val="bullet"/>
+      <w:lvlText w:val=""/>
+      <w:lvlJc w:val="left"/>
+      <w:pPr>
+        <w:ind w:left="2880" w:hanging="360"/>
+      </w:pPr>
+      <w:rPr>
+        <w:rFonts w:ascii="Symbol" w:hAnsi="Symbol" w:hint="default"/>
+      </w:rPr>
+    </w:lvl>
+    <w:lvl w:ilvl="4" w:tplc="08090003" w:tentative="1">
+      <w:start w:val="1"/>
+      <w:numFmt w:val="bullet"/>
+      <w:lvlText w:val="o"/>
+      <w:lvlJc w:val="left"/>
+      <w:pPr>
+        <w:ind w:left="3600" w:hanging="360"/>
+      </w:pPr>
+      <w:rPr>
+        <w:rFonts w:ascii="Courier New" w:hAnsi="Courier New" w:cs="Courier New" w:hint="default"/>
+      </w:rPr>
+    </w:lvl>
+    <w:lvl w:ilvl="5" w:tplc="08090005" w:tentative="1">
+      <w:start w:val="1"/>
+      <w:numFmt w:val="bullet"/>
+      <w:lvlText w:val=""/>
+      <w:lvlJc w:val="left"/>
+      <w:pPr>
+        <w:ind w:left="4320" w:hanging="360"/>
+      </w:pPr>
+      <w:rPr>
+        <w:rFonts w:ascii="Wingdings" w:hAnsi="Wingdings" w:hint="default"/>
+      </w:rPr>
+    </w:lvl>
+    <w:lvl w:ilvl="6" w:tplc="08090001" w:tentative="1">
+      <w:start w:val="1"/>
+      <w:numFmt w:val="bullet"/>
+      <w:lvlText w:val=""/>
+      <w:lvlJc w:val="left"/>
+      <w:pPr>
+        <w:ind w:left="5040" w:hanging="360"/>
+      </w:pPr>
+      <w:rPr>
+        <w:rFonts w:ascii="Symbol" w:hAnsi="Symbol" w:hint="default"/>
+      </w:rPr>
+    </w:lvl>
+    <w:lvl w:ilvl="7" w:tplc="08090003" w:tentative="1">
+      <w:start w:val="1"/>
+      <w:numFmt w:val="bullet"/>
+      <w:lvlText w:val="o"/>
+      <w:lvlJc w:val="left"/>
+      <w:pPr>
+        <w:ind w:left="5760" w:hanging="360"/>
+      </w:pPr>
+      <w:rPr>
+        <w:rFonts w:ascii="Courier New" w:hAnsi="Courier New" w:cs="Courier New" w:hint="default"/>
+      </w:rPr>
+    </w:lvl>
+    <w:lvl w:ilvl="8" w:tplc="08090005" w:tentative="1">
+      <w:start w:val="1"/>
+      <w:numFmt w:val="bullet"/>
+      <w:lvlText w:val=""/>
+      <w:lvlJc w:val="left"/>
+      <w:pPr>
+        <w:ind w:left="6480" w:hanging="360"/>
+      </w:pPr>
+      <w:rPr>
+        <w:rFonts w:ascii="Wingdings" w:hAnsi="Wingdings" w:hint="default"/>
+      </w:rPr>
+    </w:lvl>
+  </w:abstractNum>
+  <w:abstractNum w:abstractNumId="5" w15:restartNumberingAfterBreak="0">
     <w:nsid w:val="64CC23DB"/>
     <w:multiLevelType w:val="hybridMultilevel"/>
     <w:tmpl w:val="887471C6"/>
@@ -21357,7 +21907,7 @@
       </w:rPr>
     </w:lvl>
   </w:abstractNum>
-  <w:abstractNum w:abstractNumId="4" w15:restartNumberingAfterBreak="0">
+  <w:abstractNum w:abstractNumId="6" w15:restartNumberingAfterBreak="0">
     <w:nsid w:val="6544263C"/>
     <w:multiLevelType w:val="hybridMultilevel"/>
     <w:tmpl w:val="000E6330"/>
@@ -21470,7 +22020,7 @@
       </w:rPr>
     </w:lvl>
   </w:abstractNum>
-  <w:abstractNum w:abstractNumId="5" w15:restartNumberingAfterBreak="0">
+  <w:abstractNum w:abstractNumId="7" w15:restartNumberingAfterBreak="0">
     <w:nsid w:val="71315DCA"/>
     <w:multiLevelType w:val="multilevel"/>
     <w:tmpl w:val="8EC0FC5A"/>
@@ -21608,21 +22158,27 @@
     </w:lvlOverride>
   </w:num>
   <w:num w:numId="3">
+    <w:abstractNumId w:val="7"/>
+  </w:num>
+  <w:num w:numId="4">
+    <w:abstractNumId w:val="7"/>
+  </w:num>
+  <w:num w:numId="5">
+    <w:abstractNumId w:val="7"/>
+  </w:num>
+  <w:num w:numId="6">
+    <w:abstractNumId w:val="6"/>
+  </w:num>
+  <w:num w:numId="7">
     <w:abstractNumId w:val="5"/>
   </w:num>
-  <w:num w:numId="4">
-    <w:abstractNumId w:val="5"/>
-  </w:num>
-  <w:num w:numId="5">
-    <w:abstractNumId w:val="5"/>
-  </w:num>
-  <w:num w:numId="6">
+  <w:num w:numId="8">
     <w:abstractNumId w:val="4"/>
   </w:num>
-  <w:num w:numId="7">
+  <w:num w:numId="9">
     <w:abstractNumId w:val="3"/>
   </w:num>
-  <w:num w:numId="8">
+  <w:num w:numId="10">
     <w:abstractNumId w:val="2"/>
   </w:num>
 </w:numbering>
@@ -22167,7 +22723,6 @@
   <w:style w:type="character" w:default="1" w:styleId="DefaultParagraphFont">
     <w:name w:val="Default Paragraph Font"/>
     <w:uiPriority w:val="1"/>
-    <w:semiHidden/>
     <w:unhideWhenUsed/>
   </w:style>
   <w:style w:type="table" w:default="1" w:styleId="TableNormal">

</xml_diff>